<commit_message>
= LLD (added updated LLD diagram)
</commit_message>
<xml_diff>
--- a/docs/lld.docx
+++ b/docs/lld.docx
@@ -674,8 +674,16 @@
                                     <w:color w:val="000000"/>
                                   </w:rPr>
                                   <w:tab/>
-                                  <w:t>Zachary Wawrzaszek</w:t>
+                                  <w:t xml:space="preserve">Zachary </w:t>
                                 </w:r>
+                                <w:proofErr w:type="spellStart"/>
+                                <w:r>
+                                  <w:rPr>
+                                    <w:color w:val="000000"/>
+                                  </w:rPr>
+                                  <w:t>Wawrzaszek</w:t>
+                                </w:r>
+                                <w:proofErr w:type="spellEnd"/>
                               </w:p>
                               <w:p>
                                 <w:pPr>
@@ -692,8 +700,16 @@
                                     <w:color w:val="000000"/>
                                   </w:rPr>
                                   <w:tab/>
-                                  <w:t>Stavros Bannoura</w:t>
+                                  <w:t xml:space="preserve">Stavros </w:t>
                                 </w:r>
+                                <w:proofErr w:type="spellStart"/>
+                                <w:r>
+                                  <w:rPr>
+                                    <w:color w:val="000000"/>
+                                  </w:rPr>
+                                  <w:t>Bannoura</w:t>
+                                </w:r>
+                                <w:proofErr w:type="spellEnd"/>
                               </w:p>
                             </w:txbxContent>
                           </wps:txbx>
@@ -798,8 +814,16 @@
                               <w:color w:val="000000"/>
                             </w:rPr>
                             <w:tab/>
-                            <w:t>Zachary Wawrzaszek</w:t>
+                            <w:t xml:space="preserve">Zachary </w:t>
                           </w:r>
+                          <w:proofErr w:type="spellStart"/>
+                          <w:r>
+                            <w:rPr>
+                              <w:color w:val="000000"/>
+                            </w:rPr>
+                            <w:t>Wawrzaszek</w:t>
+                          </w:r>
+                          <w:proofErr w:type="spellEnd"/>
                         </w:p>
                         <w:p>
                           <w:pPr>
@@ -816,8 +840,16 @@
                               <w:color w:val="000000"/>
                             </w:rPr>
                             <w:tab/>
-                            <w:t>Stavros Bannoura</w:t>
+                            <w:t xml:space="preserve">Stavros </w:t>
                           </w:r>
+                          <w:proofErr w:type="spellStart"/>
+                          <w:r>
+                            <w:rPr>
+                              <w:color w:val="000000"/>
+                            </w:rPr>
+                            <w:t>Bannoura</w:t>
+                          </w:r>
+                          <w:proofErr w:type="spellEnd"/>
                         </w:p>
                       </w:txbxContent>
                     </v:textbox>
@@ -1005,7 +1037,23 @@
                 <w:sz w:val="20"/>
                 <w:szCs w:val="20"/>
               </w:rPr>
-              <w:t xml:space="preserve">1.1 </w:t>
+              <w:t>1.</w:t>
+            </w:r>
+            <w:r>
+              <w:rPr>
+                <w:b/>
+                <w:sz w:val="20"/>
+                <w:szCs w:val="20"/>
+              </w:rPr>
+              <w:t>0</w:t>
+            </w:r>
+            <w:r>
+              <w:rPr>
+                <w:b/>
+                <w:sz w:val="20"/>
+                <w:szCs w:val="20"/>
+              </w:rPr>
+              <w:t xml:space="preserve"> </w:t>
             </w:r>
           </w:p>
           <w:p/>
@@ -1060,101 +1108,6 @@
           </w:p>
         </w:tc>
       </w:tr>
-      <w:tr>
-        <w:trPr>
-          <w:trHeight w:val="700"/>
-        </w:trPr>
-        <w:tc>
-          <w:tcPr>
-            <w:tcW w:w="1607" w:type="dxa"/>
-            <w:tcBorders>
-              <w:top w:val="single" w:sz="6" w:space="0" w:color="000000"/>
-              <w:left w:val="single" w:sz="12" w:space="0" w:color="000000"/>
-              <w:bottom w:val="single" w:sz="12" w:space="0" w:color="000000"/>
-              <w:right w:val="single" w:sz="6" w:space="0" w:color="000000"/>
-            </w:tcBorders>
-          </w:tcPr>
-          <w:p>
-            <w:pPr>
-              <w:spacing w:after="43"/>
-              <w:rPr>
-                <w:b/>
-                <w:sz w:val="20"/>
-                <w:szCs w:val="20"/>
-              </w:rPr>
-            </w:pPr>
-            <w:r>
-              <w:rPr>
-                <w:b/>
-                <w:sz w:val="20"/>
-                <w:szCs w:val="20"/>
-              </w:rPr>
-              <w:t>1.2</w:t>
-            </w:r>
-          </w:p>
-        </w:tc>
-        <w:tc>
-          <w:tcPr>
-            <w:tcW w:w="1406" w:type="dxa"/>
-            <w:tcBorders>
-              <w:top w:val="single" w:sz="6" w:space="0" w:color="000000"/>
-              <w:left w:val="single" w:sz="6" w:space="0" w:color="000000"/>
-              <w:bottom w:val="single" w:sz="12" w:space="0" w:color="000000"/>
-              <w:right w:val="single" w:sz="6" w:space="0" w:color="000000"/>
-            </w:tcBorders>
-          </w:tcPr>
-          <w:p>
-            <w:pPr>
-              <w:ind w:left="4"/>
-              <w:rPr>
-                <w:sz w:val="20"/>
-                <w:szCs w:val="20"/>
-              </w:rPr>
-            </w:pPr>
-          </w:p>
-        </w:tc>
-        <w:tc>
-          <w:tcPr>
-            <w:tcW w:w="4787" w:type="dxa"/>
-            <w:tcBorders>
-              <w:top w:val="single" w:sz="6" w:space="0" w:color="000000"/>
-              <w:left w:val="single" w:sz="6" w:space="0" w:color="000000"/>
-              <w:bottom w:val="single" w:sz="12" w:space="0" w:color="000000"/>
-              <w:right w:val="single" w:sz="6" w:space="0" w:color="000000"/>
-            </w:tcBorders>
-          </w:tcPr>
-          <w:p>
-            <w:pPr>
-              <w:ind w:left="4"/>
-              <w:rPr>
-                <w:sz w:val="20"/>
-                <w:szCs w:val="20"/>
-              </w:rPr>
-            </w:pPr>
-          </w:p>
-        </w:tc>
-        <w:tc>
-          <w:tcPr>
-            <w:tcW w:w="1689" w:type="dxa"/>
-            <w:tcBorders>
-              <w:top w:val="single" w:sz="6" w:space="0" w:color="000000"/>
-              <w:left w:val="single" w:sz="6" w:space="0" w:color="000000"/>
-              <w:bottom w:val="single" w:sz="12" w:space="0" w:color="000000"/>
-              <w:right w:val="single" w:sz="12" w:space="0" w:color="000000"/>
-            </w:tcBorders>
-          </w:tcPr>
-          <w:p>
-            <w:pPr>
-              <w:ind w:left="8"/>
-              <w:jc w:val="center"/>
-              <w:rPr>
-                <w:sz w:val="20"/>
-                <w:szCs w:val="20"/>
-              </w:rPr>
-            </w:pPr>
-          </w:p>
-        </w:tc>
-      </w:tr>
     </w:tbl>
     <w:p/>
     <w:p>
@@ -1306,6 +1259,9 @@
               <w:spacing w:after="43"/>
               <w:jc w:val="center"/>
             </w:pPr>
+            <w:r>
+              <w:t>Anna Malmberg</w:t>
+            </w:r>
           </w:p>
         </w:tc>
         <w:tc>
@@ -1322,6 +1278,97 @@
             <w:pPr>
               <w:ind w:left="4"/>
               <w:jc w:val="center"/>
+            </w:pPr>
+            <w:r>
+              <w:t>1.0</w:t>
+            </w:r>
+          </w:p>
+        </w:tc>
+        <w:tc>
+          <w:tcPr>
+            <w:tcW w:w="3285" w:type="dxa"/>
+            <w:tcBorders>
+              <w:top w:val="single" w:sz="6" w:space="0" w:color="000000"/>
+              <w:left w:val="single" w:sz="6" w:space="0" w:color="000000"/>
+              <w:bottom w:val="single" w:sz="12" w:space="0" w:color="000000"/>
+              <w:right w:val="single" w:sz="6" w:space="0" w:color="000000"/>
+            </w:tcBorders>
+          </w:tcPr>
+          <w:p>
+            <w:pPr>
+              <w:ind w:left="4"/>
+              <w:jc w:val="center"/>
+            </w:pPr>
+            <w:r>
+              <w:t>Anna Malmberg</w:t>
+            </w:r>
+          </w:p>
+        </w:tc>
+        <w:tc>
+          <w:tcPr>
+            <w:tcW w:w="1412" w:type="dxa"/>
+            <w:tcBorders>
+              <w:top w:val="single" w:sz="6" w:space="0" w:color="000000"/>
+              <w:left w:val="single" w:sz="6" w:space="0" w:color="000000"/>
+              <w:bottom w:val="single" w:sz="12" w:space="0" w:color="000000"/>
+              <w:right w:val="single" w:sz="12" w:space="0" w:color="000000"/>
+            </w:tcBorders>
+          </w:tcPr>
+          <w:p>
+            <w:pPr>
+              <w:ind w:left="8"/>
+              <w:jc w:val="center"/>
+            </w:pPr>
+            <w:r>
+              <w:t>2020-07-07</w:t>
+            </w:r>
+          </w:p>
+        </w:tc>
+      </w:tr>
+      <w:tr>
+        <w:trPr>
+          <w:trHeight w:val="20"/>
+        </w:trPr>
+        <w:tc>
+          <w:tcPr>
+            <w:tcW w:w="2280" w:type="dxa"/>
+            <w:tcBorders>
+              <w:top w:val="single" w:sz="6" w:space="0" w:color="000000"/>
+              <w:left w:val="single" w:sz="12" w:space="0" w:color="000000"/>
+              <w:bottom w:val="single" w:sz="12" w:space="0" w:color="000000"/>
+              <w:right w:val="single" w:sz="6" w:space="0" w:color="000000"/>
+            </w:tcBorders>
+          </w:tcPr>
+          <w:p>
+            <w:pPr>
+              <w:spacing w:after="43"/>
+              <w:jc w:val="center"/>
+              <w:rPr>
+                <w:b/>
+                <w:sz w:val="20"/>
+                <w:szCs w:val="20"/>
+              </w:rPr>
+            </w:pPr>
+          </w:p>
+        </w:tc>
+        <w:tc>
+          <w:tcPr>
+            <w:tcW w:w="2235" w:type="dxa"/>
+            <w:tcBorders>
+              <w:top w:val="single" w:sz="6" w:space="0" w:color="000000"/>
+              <w:left w:val="single" w:sz="6" w:space="0" w:color="000000"/>
+              <w:bottom w:val="single" w:sz="12" w:space="0" w:color="000000"/>
+              <w:right w:val="single" w:sz="6" w:space="0" w:color="000000"/>
+            </w:tcBorders>
+          </w:tcPr>
+          <w:p>
+            <w:pPr>
+              <w:ind w:left="4"/>
+              <w:jc w:val="center"/>
+              <w:rPr>
+                <w:sz w:val="20"/>
+                <w:szCs w:val="20"/>
+              </w:rPr>
             </w:pPr>
           </w:p>
         </w:tc>
@@ -1356,6 +1403,10 @@
             <w:pPr>
               <w:ind w:left="8"/>
               <w:jc w:val="center"/>
+              <w:rPr>
+                <w:sz w:val="20"/>
+                <w:szCs w:val="20"/>
+              </w:rPr>
             </w:pPr>
           </w:p>
         </w:tc>
@@ -1628,6 +1679,92 @@
             <w:tcBorders>
               <w:top w:val="single" w:sz="6" w:space="0" w:color="000000"/>
               <w:left w:val="single" w:sz="12" w:space="0" w:color="000000"/>
+              <w:bottom w:val="single" w:sz="6" w:space="0" w:color="000000"/>
+              <w:right w:val="single" w:sz="6" w:space="0" w:color="000000"/>
+            </w:tcBorders>
+          </w:tcPr>
+          <w:p>
+            <w:pPr>
+              <w:spacing w:after="43"/>
+              <w:jc w:val="center"/>
+              <w:rPr>
+                <w:b/>
+                <w:sz w:val="20"/>
+                <w:szCs w:val="20"/>
+              </w:rPr>
+            </w:pPr>
+          </w:p>
+        </w:tc>
+        <w:tc>
+          <w:tcPr>
+            <w:tcW w:w="2235" w:type="dxa"/>
+            <w:tcBorders>
+              <w:top w:val="single" w:sz="6" w:space="0" w:color="000000"/>
+              <w:left w:val="single" w:sz="6" w:space="0" w:color="000000"/>
+              <w:bottom w:val="single" w:sz="6" w:space="0" w:color="000000"/>
+              <w:right w:val="single" w:sz="6" w:space="0" w:color="000000"/>
+            </w:tcBorders>
+          </w:tcPr>
+          <w:p>
+            <w:pPr>
+              <w:ind w:left="4"/>
+              <w:jc w:val="center"/>
+              <w:rPr>
+                <w:sz w:val="20"/>
+                <w:szCs w:val="20"/>
+              </w:rPr>
+            </w:pPr>
+          </w:p>
+        </w:tc>
+        <w:tc>
+          <w:tcPr>
+            <w:tcW w:w="3285" w:type="dxa"/>
+            <w:tcBorders>
+              <w:top w:val="single" w:sz="6" w:space="0" w:color="000000"/>
+              <w:left w:val="single" w:sz="6" w:space="0" w:color="000000"/>
+              <w:bottom w:val="single" w:sz="6" w:space="0" w:color="000000"/>
+              <w:right w:val="single" w:sz="6" w:space="0" w:color="000000"/>
+            </w:tcBorders>
+          </w:tcPr>
+          <w:p>
+            <w:pPr>
+              <w:ind w:left="4"/>
+              <w:jc w:val="center"/>
+            </w:pPr>
+          </w:p>
+        </w:tc>
+        <w:tc>
+          <w:tcPr>
+            <w:tcW w:w="1412" w:type="dxa"/>
+            <w:tcBorders>
+              <w:top w:val="single" w:sz="6" w:space="0" w:color="000000"/>
+              <w:left w:val="single" w:sz="6" w:space="0" w:color="000000"/>
+              <w:bottom w:val="single" w:sz="6" w:space="0" w:color="000000"/>
+              <w:right w:val="single" w:sz="12" w:space="0" w:color="000000"/>
+            </w:tcBorders>
+          </w:tcPr>
+          <w:p>
+            <w:pPr>
+              <w:ind w:left="8"/>
+              <w:jc w:val="center"/>
+              <w:rPr>
+                <w:sz w:val="20"/>
+                <w:szCs w:val="20"/>
+              </w:rPr>
+            </w:pPr>
+          </w:p>
+        </w:tc>
+      </w:tr>
+      <w:tr>
+        <w:trPr>
+          <w:trHeight w:val="20"/>
+        </w:trPr>
+        <w:tc>
+          <w:tcPr>
+            <w:tcW w:w="2280" w:type="dxa"/>
+            <w:tcBorders>
+              <w:top w:val="single" w:sz="6" w:space="0" w:color="000000"/>
+              <w:left w:val="single" w:sz="12" w:space="0" w:color="000000"/>
               <w:bottom w:val="single" w:sz="12" w:space="0" w:color="000000"/>
               <w:right w:val="single" w:sz="6" w:space="0" w:color="000000"/>
             </w:tcBorders>
@@ -1704,916 +1841,13 @@
           </w:p>
         </w:tc>
       </w:tr>
-      <w:tr>
-        <w:trPr>
-          <w:trHeight w:val="20"/>
-        </w:trPr>
-        <w:tc>
-          <w:tcPr>
-            <w:tcW w:w="2280" w:type="dxa"/>
-            <w:tcBorders>
-              <w:top w:val="single" w:sz="6" w:space="0" w:color="000000"/>
-              <w:left w:val="single" w:sz="12" w:space="0" w:color="000000"/>
-              <w:bottom w:val="single" w:sz="6" w:space="0" w:color="000000"/>
-              <w:right w:val="single" w:sz="6" w:space="0" w:color="000000"/>
-            </w:tcBorders>
-          </w:tcPr>
-          <w:p>
-            <w:pPr>
-              <w:spacing w:after="43"/>
-              <w:jc w:val="center"/>
-              <w:rPr>
-                <w:b/>
-                <w:sz w:val="20"/>
-                <w:szCs w:val="20"/>
-              </w:rPr>
-            </w:pPr>
-          </w:p>
-        </w:tc>
-        <w:tc>
-          <w:tcPr>
-            <w:tcW w:w="2235" w:type="dxa"/>
-            <w:tcBorders>
-              <w:top w:val="single" w:sz="6" w:space="0" w:color="000000"/>
-              <w:left w:val="single" w:sz="6" w:space="0" w:color="000000"/>
-              <w:bottom w:val="single" w:sz="6" w:space="0" w:color="000000"/>
-              <w:right w:val="single" w:sz="6" w:space="0" w:color="000000"/>
-            </w:tcBorders>
-          </w:tcPr>
-          <w:p>
-            <w:pPr>
-              <w:ind w:left="4"/>
-              <w:jc w:val="center"/>
-              <w:rPr>
-                <w:sz w:val="20"/>
-                <w:szCs w:val="20"/>
-              </w:rPr>
-            </w:pPr>
-          </w:p>
-        </w:tc>
-        <w:tc>
-          <w:tcPr>
-            <w:tcW w:w="3285" w:type="dxa"/>
-            <w:tcBorders>
-              <w:top w:val="single" w:sz="6" w:space="0" w:color="000000"/>
-              <w:left w:val="single" w:sz="6" w:space="0" w:color="000000"/>
-              <w:bottom w:val="single" w:sz="6" w:space="0" w:color="000000"/>
-              <w:right w:val="single" w:sz="6" w:space="0" w:color="000000"/>
-            </w:tcBorders>
-          </w:tcPr>
-          <w:p>
-            <w:pPr>
-              <w:ind w:left="4"/>
-              <w:jc w:val="center"/>
-            </w:pPr>
-          </w:p>
-        </w:tc>
-        <w:tc>
-          <w:tcPr>
-            <w:tcW w:w="1412" w:type="dxa"/>
-            <w:tcBorders>
-              <w:top w:val="single" w:sz="6" w:space="0" w:color="000000"/>
-              <w:left w:val="single" w:sz="6" w:space="0" w:color="000000"/>
-              <w:bottom w:val="single" w:sz="6" w:space="0" w:color="000000"/>
-              <w:right w:val="single" w:sz="12" w:space="0" w:color="000000"/>
-            </w:tcBorders>
-          </w:tcPr>
-          <w:p>
-            <w:pPr>
-              <w:ind w:left="8"/>
-              <w:jc w:val="center"/>
-              <w:rPr>
-                <w:sz w:val="20"/>
-                <w:szCs w:val="20"/>
-              </w:rPr>
-            </w:pPr>
-          </w:p>
-        </w:tc>
-      </w:tr>
-      <w:tr>
-        <w:trPr>
-          <w:trHeight w:val="20"/>
-        </w:trPr>
-        <w:tc>
-          <w:tcPr>
-            <w:tcW w:w="2280" w:type="dxa"/>
-            <w:tcBorders>
-              <w:top w:val="single" w:sz="6" w:space="0" w:color="000000"/>
-              <w:left w:val="single" w:sz="12" w:space="0" w:color="000000"/>
-              <w:bottom w:val="single" w:sz="12" w:space="0" w:color="000000"/>
-              <w:right w:val="single" w:sz="6" w:space="0" w:color="000000"/>
-            </w:tcBorders>
-          </w:tcPr>
-          <w:p>
-            <w:pPr>
-              <w:spacing w:after="43"/>
-              <w:jc w:val="center"/>
-              <w:rPr>
-                <w:b/>
-                <w:sz w:val="20"/>
-                <w:szCs w:val="20"/>
-              </w:rPr>
-            </w:pPr>
-          </w:p>
-        </w:tc>
-        <w:tc>
-          <w:tcPr>
-            <w:tcW w:w="2235" w:type="dxa"/>
-            <w:tcBorders>
-              <w:top w:val="single" w:sz="6" w:space="0" w:color="000000"/>
-              <w:left w:val="single" w:sz="6" w:space="0" w:color="000000"/>
-              <w:bottom w:val="single" w:sz="12" w:space="0" w:color="000000"/>
-              <w:right w:val="single" w:sz="6" w:space="0" w:color="000000"/>
-            </w:tcBorders>
-          </w:tcPr>
-          <w:p>
-            <w:pPr>
-              <w:ind w:left="4"/>
-              <w:jc w:val="center"/>
-              <w:rPr>
-                <w:sz w:val="20"/>
-                <w:szCs w:val="20"/>
-              </w:rPr>
-            </w:pPr>
-          </w:p>
-        </w:tc>
-        <w:tc>
-          <w:tcPr>
-            <w:tcW w:w="3285" w:type="dxa"/>
-            <w:tcBorders>
-              <w:top w:val="single" w:sz="6" w:space="0" w:color="000000"/>
-              <w:left w:val="single" w:sz="6" w:space="0" w:color="000000"/>
-              <w:bottom w:val="single" w:sz="12" w:space="0" w:color="000000"/>
-              <w:right w:val="single" w:sz="6" w:space="0" w:color="000000"/>
-            </w:tcBorders>
-          </w:tcPr>
-          <w:p>
-            <w:pPr>
-              <w:ind w:left="4"/>
-              <w:jc w:val="center"/>
-            </w:pPr>
-          </w:p>
-        </w:tc>
-        <w:tc>
-          <w:tcPr>
-            <w:tcW w:w="1412" w:type="dxa"/>
-            <w:tcBorders>
-              <w:top w:val="single" w:sz="6" w:space="0" w:color="000000"/>
-              <w:left w:val="single" w:sz="6" w:space="0" w:color="000000"/>
-              <w:bottom w:val="single" w:sz="12" w:space="0" w:color="000000"/>
-              <w:right w:val="single" w:sz="12" w:space="0" w:color="000000"/>
-            </w:tcBorders>
-          </w:tcPr>
-          <w:p>
-            <w:pPr>
-              <w:ind w:left="8"/>
-              <w:jc w:val="center"/>
-              <w:rPr>
-                <w:sz w:val="20"/>
-                <w:szCs w:val="20"/>
-              </w:rPr>
-            </w:pPr>
-          </w:p>
-        </w:tc>
-      </w:tr>
     </w:tbl>
     <w:p/>
     <w:p>
-      <w:pPr>
-        <w:rPr>
-          <w:b/>
-        </w:rPr>
-      </w:pPr>
-      <w:r>
-        <w:rPr>
-          <w:b/>
-        </w:rPr>
-        <w:t>Requirements Document Review Histor</w:t>
-      </w:r>
-      <w:r>
-        <w:rPr>
-          <w:b/>
-        </w:rPr>
-        <w:t>y</w:t>
-      </w:r>
-    </w:p>
-    <w:tbl>
-      <w:tblPr>
-        <w:tblW w:w="9212" w:type="dxa"/>
-        <w:tblInd w:w="126" w:type="dxa"/>
-        <w:tblLayout w:type="fixed"/>
-        <w:tblLook w:val="0400" w:firstRow="0" w:lastRow="0" w:firstColumn="0" w:lastColumn="0" w:noHBand="0" w:noVBand="1"/>
-      </w:tblPr>
-      <w:tblGrid>
-        <w:gridCol w:w="2265"/>
-        <w:gridCol w:w="2235"/>
-        <w:gridCol w:w="3300"/>
-        <w:gridCol w:w="1412"/>
-      </w:tblGrid>
-      <w:tr>
-        <w:trPr>
-          <w:trHeight w:val="20"/>
-        </w:trPr>
-        <w:tc>
-          <w:tcPr>
-            <w:tcW w:w="2265" w:type="dxa"/>
-            <w:tcBorders>
-              <w:top w:val="single" w:sz="12" w:space="0" w:color="000000"/>
-              <w:left w:val="single" w:sz="12" w:space="0" w:color="000000"/>
-              <w:bottom w:val="single" w:sz="6" w:space="0" w:color="000000"/>
-              <w:right w:val="single" w:sz="6" w:space="0" w:color="000000"/>
-            </w:tcBorders>
-            <w:shd w:val="clear" w:color="auto" w:fill="E5E5E5"/>
-          </w:tcPr>
-          <w:p>
-            <w:pPr>
-              <w:jc w:val="center"/>
-            </w:pPr>
-            <w:r>
-              <w:rPr>
-                <w:b/>
-                <w:sz w:val="20"/>
-                <w:szCs w:val="20"/>
-              </w:rPr>
-              <w:t>Reviewer</w:t>
-            </w:r>
-          </w:p>
-        </w:tc>
-        <w:tc>
-          <w:tcPr>
-            <w:tcW w:w="2235" w:type="dxa"/>
-            <w:tcBorders>
-              <w:top w:val="single" w:sz="12" w:space="0" w:color="000000"/>
-              <w:left w:val="single" w:sz="6" w:space="0" w:color="000000"/>
-              <w:bottom w:val="single" w:sz="6" w:space="0" w:color="000000"/>
-              <w:right w:val="single" w:sz="6" w:space="0" w:color="000000"/>
-            </w:tcBorders>
-            <w:shd w:val="clear" w:color="auto" w:fill="E5E5E5"/>
-          </w:tcPr>
-          <w:p>
-            <w:pPr>
-              <w:ind w:left="4"/>
-              <w:jc w:val="center"/>
-            </w:pPr>
-            <w:r>
-              <w:rPr>
-                <w:b/>
-                <w:sz w:val="20"/>
-                <w:szCs w:val="20"/>
-              </w:rPr>
-              <w:t>Version Reviewed</w:t>
-            </w:r>
-          </w:p>
-        </w:tc>
-        <w:tc>
-          <w:tcPr>
-            <w:tcW w:w="3300" w:type="dxa"/>
-            <w:tcBorders>
-              <w:top w:val="single" w:sz="12" w:space="0" w:color="000000"/>
-              <w:left w:val="single" w:sz="6" w:space="0" w:color="000000"/>
-              <w:bottom w:val="single" w:sz="6" w:space="0" w:color="000000"/>
-              <w:right w:val="single" w:sz="6" w:space="0" w:color="000000"/>
-            </w:tcBorders>
-            <w:shd w:val="clear" w:color="auto" w:fill="E5E5E5"/>
-          </w:tcPr>
-          <w:p>
-            <w:pPr>
-              <w:ind w:left="4"/>
-              <w:jc w:val="center"/>
-            </w:pPr>
-            <w:r>
-              <w:rPr>
-                <w:b/>
-                <w:sz w:val="20"/>
-                <w:szCs w:val="20"/>
-              </w:rPr>
-              <w:t>Signature</w:t>
-            </w:r>
-          </w:p>
-        </w:tc>
-        <w:tc>
-          <w:tcPr>
-            <w:tcW w:w="1412" w:type="dxa"/>
-            <w:tcBorders>
-              <w:top w:val="single" w:sz="12" w:space="0" w:color="000000"/>
-              <w:left w:val="single" w:sz="6" w:space="0" w:color="000000"/>
-              <w:bottom w:val="single" w:sz="6" w:space="0" w:color="000000"/>
-              <w:right w:val="single" w:sz="12" w:space="0" w:color="000000"/>
-            </w:tcBorders>
-            <w:shd w:val="clear" w:color="auto" w:fill="E5E5E5"/>
-          </w:tcPr>
-          <w:p>
-            <w:r>
-              <w:rPr>
-                <w:b/>
-                <w:sz w:val="20"/>
-                <w:szCs w:val="20"/>
-              </w:rPr>
-              <w:t>Date</w:t>
-            </w:r>
-          </w:p>
-        </w:tc>
-      </w:tr>
-      <w:tr>
-        <w:trPr>
-          <w:trHeight w:val="20"/>
-        </w:trPr>
-        <w:tc>
-          <w:tcPr>
-            <w:tcW w:w="2265" w:type="dxa"/>
-            <w:tcBorders>
-              <w:top w:val="single" w:sz="6" w:space="0" w:color="000000"/>
-              <w:left w:val="single" w:sz="12" w:space="0" w:color="000000"/>
-              <w:bottom w:val="single" w:sz="12" w:space="0" w:color="000000"/>
-              <w:right w:val="single" w:sz="6" w:space="0" w:color="000000"/>
-            </w:tcBorders>
-          </w:tcPr>
-          <w:p>
-            <w:pPr>
-              <w:spacing w:after="43"/>
-              <w:jc w:val="center"/>
-              <w:rPr>
-                <w:b/>
-                <w:sz w:val="20"/>
-                <w:szCs w:val="20"/>
-              </w:rPr>
-            </w:pPr>
-          </w:p>
-        </w:tc>
-        <w:tc>
-          <w:tcPr>
-            <w:tcW w:w="2235" w:type="dxa"/>
-            <w:tcBorders>
-              <w:top w:val="single" w:sz="6" w:space="0" w:color="000000"/>
-              <w:left w:val="single" w:sz="6" w:space="0" w:color="000000"/>
-              <w:bottom w:val="single" w:sz="12" w:space="0" w:color="000000"/>
-              <w:right w:val="single" w:sz="6" w:space="0" w:color="000000"/>
-            </w:tcBorders>
-          </w:tcPr>
-          <w:p>
-            <w:pPr>
-              <w:ind w:left="4"/>
-              <w:jc w:val="center"/>
-              <w:rPr>
-                <w:sz w:val="20"/>
-                <w:szCs w:val="20"/>
-              </w:rPr>
-            </w:pPr>
-          </w:p>
-        </w:tc>
-        <w:tc>
-          <w:tcPr>
-            <w:tcW w:w="3300" w:type="dxa"/>
-            <w:tcBorders>
-              <w:top w:val="single" w:sz="6" w:space="0" w:color="000000"/>
-              <w:left w:val="single" w:sz="6" w:space="0" w:color="000000"/>
-              <w:bottom w:val="single" w:sz="12" w:space="0" w:color="000000"/>
-              <w:right w:val="single" w:sz="6" w:space="0" w:color="000000"/>
-            </w:tcBorders>
-          </w:tcPr>
-          <w:p>
-            <w:pPr>
-              <w:ind w:left="4"/>
-              <w:jc w:val="center"/>
-            </w:pPr>
-          </w:p>
-        </w:tc>
-        <w:tc>
-          <w:tcPr>
-            <w:tcW w:w="1412" w:type="dxa"/>
-            <w:tcBorders>
-              <w:top w:val="single" w:sz="6" w:space="0" w:color="000000"/>
-              <w:left w:val="single" w:sz="6" w:space="0" w:color="000000"/>
-              <w:bottom w:val="single" w:sz="12" w:space="0" w:color="000000"/>
-              <w:right w:val="single" w:sz="12" w:space="0" w:color="000000"/>
-            </w:tcBorders>
-          </w:tcPr>
-          <w:p>
-            <w:pPr>
-              <w:ind w:left="8"/>
-              <w:jc w:val="center"/>
-              <w:rPr>
-                <w:sz w:val="20"/>
-                <w:szCs w:val="20"/>
-              </w:rPr>
-            </w:pPr>
-          </w:p>
-        </w:tc>
-      </w:tr>
-      <w:tr>
-        <w:trPr>
-          <w:trHeight w:val="20"/>
-        </w:trPr>
-        <w:tc>
-          <w:tcPr>
-            <w:tcW w:w="2265" w:type="dxa"/>
-            <w:tcBorders>
-              <w:top w:val="single" w:sz="6" w:space="0" w:color="000000"/>
-              <w:left w:val="single" w:sz="12" w:space="0" w:color="000000"/>
-              <w:bottom w:val="single" w:sz="12" w:space="0" w:color="000000"/>
-              <w:right w:val="single" w:sz="6" w:space="0" w:color="000000"/>
-            </w:tcBorders>
-          </w:tcPr>
-          <w:p>
-            <w:pPr>
-              <w:spacing w:after="43"/>
-              <w:jc w:val="center"/>
-              <w:rPr>
-                <w:b/>
-                <w:sz w:val="20"/>
-                <w:szCs w:val="20"/>
-              </w:rPr>
-            </w:pPr>
-          </w:p>
-        </w:tc>
-        <w:tc>
-          <w:tcPr>
-            <w:tcW w:w="2235" w:type="dxa"/>
-            <w:tcBorders>
-              <w:top w:val="single" w:sz="6" w:space="0" w:color="000000"/>
-              <w:left w:val="single" w:sz="6" w:space="0" w:color="000000"/>
-              <w:bottom w:val="single" w:sz="12" w:space="0" w:color="000000"/>
-              <w:right w:val="single" w:sz="6" w:space="0" w:color="000000"/>
-            </w:tcBorders>
-          </w:tcPr>
-          <w:p>
-            <w:pPr>
-              <w:ind w:left="4"/>
-              <w:jc w:val="center"/>
-            </w:pPr>
-          </w:p>
-        </w:tc>
-        <w:tc>
-          <w:tcPr>
-            <w:tcW w:w="3300" w:type="dxa"/>
-            <w:tcBorders>
-              <w:top w:val="single" w:sz="6" w:space="0" w:color="000000"/>
-              <w:left w:val="single" w:sz="6" w:space="0" w:color="000000"/>
-              <w:bottom w:val="single" w:sz="12" w:space="0" w:color="000000"/>
-              <w:right w:val="single" w:sz="6" w:space="0" w:color="000000"/>
-            </w:tcBorders>
-          </w:tcPr>
-          <w:p>
-            <w:pPr>
-              <w:ind w:left="4"/>
-              <w:jc w:val="center"/>
-            </w:pPr>
-          </w:p>
-        </w:tc>
-        <w:tc>
-          <w:tcPr>
-            <w:tcW w:w="1412" w:type="dxa"/>
-            <w:tcBorders>
-              <w:top w:val="single" w:sz="6" w:space="0" w:color="000000"/>
-              <w:left w:val="single" w:sz="6" w:space="0" w:color="000000"/>
-              <w:bottom w:val="single" w:sz="12" w:space="0" w:color="000000"/>
-              <w:right w:val="single" w:sz="12" w:space="0" w:color="000000"/>
-            </w:tcBorders>
-          </w:tcPr>
-          <w:p>
-            <w:pPr>
-              <w:ind w:left="8"/>
-              <w:jc w:val="center"/>
-              <w:rPr>
-                <w:sz w:val="20"/>
-                <w:szCs w:val="20"/>
-              </w:rPr>
-            </w:pPr>
-          </w:p>
-        </w:tc>
-      </w:tr>
-      <w:tr>
-        <w:trPr>
-          <w:trHeight w:val="20"/>
-        </w:trPr>
-        <w:tc>
-          <w:tcPr>
-            <w:tcW w:w="2265" w:type="dxa"/>
-            <w:tcBorders>
-              <w:top w:val="single" w:sz="6" w:space="0" w:color="000000"/>
-              <w:left w:val="single" w:sz="12" w:space="0" w:color="000000"/>
-              <w:bottom w:val="single" w:sz="12" w:space="0" w:color="000000"/>
-              <w:right w:val="single" w:sz="6" w:space="0" w:color="000000"/>
-            </w:tcBorders>
-          </w:tcPr>
-          <w:p>
-            <w:pPr>
-              <w:spacing w:after="43"/>
-              <w:jc w:val="center"/>
-              <w:rPr>
-                <w:b/>
-                <w:sz w:val="20"/>
-                <w:szCs w:val="20"/>
-              </w:rPr>
-            </w:pPr>
-          </w:p>
-        </w:tc>
-        <w:tc>
-          <w:tcPr>
-            <w:tcW w:w="2235" w:type="dxa"/>
-            <w:tcBorders>
-              <w:top w:val="single" w:sz="6" w:space="0" w:color="000000"/>
-              <w:left w:val="single" w:sz="6" w:space="0" w:color="000000"/>
-              <w:bottom w:val="single" w:sz="12" w:space="0" w:color="000000"/>
-              <w:right w:val="single" w:sz="6" w:space="0" w:color="000000"/>
-            </w:tcBorders>
-          </w:tcPr>
-          <w:p>
-            <w:pPr>
-              <w:ind w:left="4"/>
-              <w:jc w:val="center"/>
-              <w:rPr>
-                <w:sz w:val="20"/>
-                <w:szCs w:val="20"/>
-              </w:rPr>
-            </w:pPr>
-          </w:p>
-        </w:tc>
-        <w:tc>
-          <w:tcPr>
-            <w:tcW w:w="3300" w:type="dxa"/>
-            <w:tcBorders>
-              <w:top w:val="single" w:sz="6" w:space="0" w:color="000000"/>
-              <w:left w:val="single" w:sz="6" w:space="0" w:color="000000"/>
-              <w:bottom w:val="single" w:sz="12" w:space="0" w:color="000000"/>
-              <w:right w:val="single" w:sz="6" w:space="0" w:color="000000"/>
-            </w:tcBorders>
-          </w:tcPr>
-          <w:p>
-            <w:pPr>
-              <w:ind w:left="4"/>
-              <w:jc w:val="center"/>
-            </w:pPr>
-          </w:p>
-        </w:tc>
-        <w:tc>
-          <w:tcPr>
-            <w:tcW w:w="1412" w:type="dxa"/>
-            <w:tcBorders>
-              <w:top w:val="single" w:sz="6" w:space="0" w:color="000000"/>
-              <w:left w:val="single" w:sz="6" w:space="0" w:color="000000"/>
-              <w:bottom w:val="single" w:sz="12" w:space="0" w:color="000000"/>
-              <w:right w:val="single" w:sz="12" w:space="0" w:color="000000"/>
-            </w:tcBorders>
-          </w:tcPr>
-          <w:p>
-            <w:pPr>
-              <w:ind w:left="8"/>
-              <w:jc w:val="center"/>
-              <w:rPr>
-                <w:sz w:val="20"/>
-                <w:szCs w:val="20"/>
-              </w:rPr>
-            </w:pPr>
-          </w:p>
-        </w:tc>
-      </w:tr>
-      <w:tr>
-        <w:trPr>
-          <w:trHeight w:val="20"/>
-        </w:trPr>
-        <w:tc>
-          <w:tcPr>
-            <w:tcW w:w="2265" w:type="dxa"/>
-            <w:tcBorders>
-              <w:top w:val="single" w:sz="6" w:space="0" w:color="000000"/>
-              <w:left w:val="single" w:sz="12" w:space="0" w:color="000000"/>
-              <w:bottom w:val="single" w:sz="12" w:space="0" w:color="000000"/>
-              <w:right w:val="single" w:sz="6" w:space="0" w:color="000000"/>
-            </w:tcBorders>
-          </w:tcPr>
-          <w:p>
-            <w:pPr>
-              <w:spacing w:after="43"/>
-              <w:jc w:val="center"/>
-              <w:rPr>
-                <w:b/>
-                <w:sz w:val="20"/>
-                <w:szCs w:val="20"/>
-              </w:rPr>
-            </w:pPr>
-          </w:p>
-        </w:tc>
-        <w:tc>
-          <w:tcPr>
-            <w:tcW w:w="2235" w:type="dxa"/>
-            <w:tcBorders>
-              <w:top w:val="single" w:sz="6" w:space="0" w:color="000000"/>
-              <w:left w:val="single" w:sz="6" w:space="0" w:color="000000"/>
-              <w:bottom w:val="single" w:sz="12" w:space="0" w:color="000000"/>
-              <w:right w:val="single" w:sz="6" w:space="0" w:color="000000"/>
-            </w:tcBorders>
-          </w:tcPr>
-          <w:p>
-            <w:pPr>
-              <w:ind w:left="4"/>
-              <w:jc w:val="center"/>
-              <w:rPr>
-                <w:sz w:val="20"/>
-                <w:szCs w:val="20"/>
-              </w:rPr>
-            </w:pPr>
-          </w:p>
-        </w:tc>
-        <w:tc>
-          <w:tcPr>
-            <w:tcW w:w="3300" w:type="dxa"/>
-            <w:tcBorders>
-              <w:top w:val="single" w:sz="6" w:space="0" w:color="000000"/>
-              <w:left w:val="single" w:sz="6" w:space="0" w:color="000000"/>
-              <w:bottom w:val="single" w:sz="12" w:space="0" w:color="000000"/>
-              <w:right w:val="single" w:sz="6" w:space="0" w:color="000000"/>
-            </w:tcBorders>
-          </w:tcPr>
-          <w:p>
-            <w:pPr>
-              <w:ind w:left="4"/>
-              <w:jc w:val="center"/>
-            </w:pPr>
-          </w:p>
-        </w:tc>
-        <w:tc>
-          <w:tcPr>
-            <w:tcW w:w="1412" w:type="dxa"/>
-            <w:tcBorders>
-              <w:top w:val="single" w:sz="6" w:space="0" w:color="000000"/>
-              <w:left w:val="single" w:sz="6" w:space="0" w:color="000000"/>
-              <w:bottom w:val="single" w:sz="12" w:space="0" w:color="000000"/>
-              <w:right w:val="single" w:sz="12" w:space="0" w:color="000000"/>
-            </w:tcBorders>
-          </w:tcPr>
-          <w:p>
-            <w:pPr>
-              <w:ind w:left="8"/>
-              <w:jc w:val="center"/>
-              <w:rPr>
-                <w:sz w:val="20"/>
-                <w:szCs w:val="20"/>
-              </w:rPr>
-            </w:pPr>
-          </w:p>
-        </w:tc>
-      </w:tr>
-      <w:tr>
-        <w:trPr>
-          <w:trHeight w:val="20"/>
-        </w:trPr>
-        <w:tc>
-          <w:tcPr>
-            <w:tcW w:w="2265" w:type="dxa"/>
-            <w:tcBorders>
-              <w:top w:val="single" w:sz="6" w:space="0" w:color="000000"/>
-              <w:left w:val="single" w:sz="12" w:space="0" w:color="000000"/>
-              <w:bottom w:val="single" w:sz="12" w:space="0" w:color="000000"/>
-              <w:right w:val="single" w:sz="6" w:space="0" w:color="000000"/>
-            </w:tcBorders>
-          </w:tcPr>
-          <w:p>
-            <w:pPr>
-              <w:spacing w:after="43"/>
-              <w:jc w:val="center"/>
-              <w:rPr>
-                <w:b/>
-                <w:sz w:val="20"/>
-                <w:szCs w:val="20"/>
-              </w:rPr>
-            </w:pPr>
-          </w:p>
-        </w:tc>
-        <w:tc>
-          <w:tcPr>
-            <w:tcW w:w="2235" w:type="dxa"/>
-            <w:tcBorders>
-              <w:top w:val="single" w:sz="6" w:space="0" w:color="000000"/>
-              <w:left w:val="single" w:sz="6" w:space="0" w:color="000000"/>
-              <w:bottom w:val="single" w:sz="12" w:space="0" w:color="000000"/>
-              <w:right w:val="single" w:sz="6" w:space="0" w:color="000000"/>
-            </w:tcBorders>
-          </w:tcPr>
-          <w:p>
-            <w:pPr>
-              <w:ind w:left="4"/>
-              <w:jc w:val="center"/>
-              <w:rPr>
-                <w:sz w:val="20"/>
-                <w:szCs w:val="20"/>
-              </w:rPr>
-            </w:pPr>
-          </w:p>
-        </w:tc>
-        <w:tc>
-          <w:tcPr>
-            <w:tcW w:w="3300" w:type="dxa"/>
-            <w:tcBorders>
-              <w:top w:val="single" w:sz="6" w:space="0" w:color="000000"/>
-              <w:left w:val="single" w:sz="6" w:space="0" w:color="000000"/>
-              <w:bottom w:val="single" w:sz="12" w:space="0" w:color="000000"/>
-              <w:right w:val="single" w:sz="6" w:space="0" w:color="000000"/>
-            </w:tcBorders>
-          </w:tcPr>
-          <w:p>
-            <w:pPr>
-              <w:ind w:left="4"/>
-              <w:jc w:val="center"/>
-            </w:pPr>
-          </w:p>
-        </w:tc>
-        <w:tc>
-          <w:tcPr>
-            <w:tcW w:w="1412" w:type="dxa"/>
-            <w:tcBorders>
-              <w:top w:val="single" w:sz="6" w:space="0" w:color="000000"/>
-              <w:left w:val="single" w:sz="6" w:space="0" w:color="000000"/>
-              <w:bottom w:val="single" w:sz="12" w:space="0" w:color="000000"/>
-              <w:right w:val="single" w:sz="12" w:space="0" w:color="000000"/>
-            </w:tcBorders>
-          </w:tcPr>
-          <w:p>
-            <w:pPr>
-              <w:ind w:left="8"/>
-              <w:jc w:val="center"/>
-              <w:rPr>
-                <w:sz w:val="20"/>
-                <w:szCs w:val="20"/>
-              </w:rPr>
-            </w:pPr>
-          </w:p>
-        </w:tc>
-      </w:tr>
-      <w:tr>
-        <w:trPr>
-          <w:trHeight w:val="20"/>
-        </w:trPr>
-        <w:tc>
-          <w:tcPr>
-            <w:tcW w:w="2265" w:type="dxa"/>
-            <w:tcBorders>
-              <w:top w:val="single" w:sz="6" w:space="0" w:color="000000"/>
-              <w:left w:val="single" w:sz="12" w:space="0" w:color="000000"/>
-              <w:bottom w:val="single" w:sz="6" w:space="0" w:color="000000"/>
-              <w:right w:val="single" w:sz="6" w:space="0" w:color="000000"/>
-            </w:tcBorders>
-          </w:tcPr>
-          <w:p>
-            <w:pPr>
-              <w:spacing w:after="43"/>
-              <w:jc w:val="center"/>
-              <w:rPr>
-                <w:b/>
-                <w:sz w:val="20"/>
-                <w:szCs w:val="20"/>
-              </w:rPr>
-            </w:pPr>
-          </w:p>
-        </w:tc>
-        <w:tc>
-          <w:tcPr>
-            <w:tcW w:w="2235" w:type="dxa"/>
-            <w:tcBorders>
-              <w:top w:val="single" w:sz="6" w:space="0" w:color="000000"/>
-              <w:left w:val="single" w:sz="6" w:space="0" w:color="000000"/>
-              <w:bottom w:val="single" w:sz="6" w:space="0" w:color="000000"/>
-              <w:right w:val="single" w:sz="6" w:space="0" w:color="000000"/>
-            </w:tcBorders>
-          </w:tcPr>
-          <w:p>
-            <w:pPr>
-              <w:ind w:left="4"/>
-              <w:jc w:val="center"/>
-              <w:rPr>
-                <w:sz w:val="20"/>
-                <w:szCs w:val="20"/>
-              </w:rPr>
-            </w:pPr>
-          </w:p>
-        </w:tc>
-        <w:tc>
-          <w:tcPr>
-            <w:tcW w:w="3300" w:type="dxa"/>
-            <w:tcBorders>
-              <w:top w:val="single" w:sz="6" w:space="0" w:color="000000"/>
-              <w:left w:val="single" w:sz="6" w:space="0" w:color="000000"/>
-              <w:bottom w:val="single" w:sz="6" w:space="0" w:color="000000"/>
-              <w:right w:val="single" w:sz="6" w:space="0" w:color="000000"/>
-            </w:tcBorders>
-          </w:tcPr>
-          <w:p>
-            <w:pPr>
-              <w:ind w:left="4"/>
-              <w:jc w:val="center"/>
-            </w:pPr>
-          </w:p>
-        </w:tc>
-        <w:tc>
-          <w:tcPr>
-            <w:tcW w:w="1412" w:type="dxa"/>
-            <w:tcBorders>
-              <w:top w:val="single" w:sz="6" w:space="0" w:color="000000"/>
-              <w:left w:val="single" w:sz="6" w:space="0" w:color="000000"/>
-              <w:bottom w:val="single" w:sz="6" w:space="0" w:color="000000"/>
-              <w:right w:val="single" w:sz="12" w:space="0" w:color="000000"/>
-            </w:tcBorders>
-          </w:tcPr>
-          <w:p>
-            <w:pPr>
-              <w:ind w:left="8"/>
-              <w:jc w:val="center"/>
-              <w:rPr>
-                <w:sz w:val="20"/>
-                <w:szCs w:val="20"/>
-              </w:rPr>
-            </w:pPr>
-          </w:p>
-        </w:tc>
-      </w:tr>
-      <w:tr>
-        <w:trPr>
-          <w:trHeight w:val="20"/>
-        </w:trPr>
-        <w:tc>
-          <w:tcPr>
-            <w:tcW w:w="2265" w:type="dxa"/>
-            <w:tcBorders>
-              <w:top w:val="single" w:sz="6" w:space="0" w:color="000000"/>
-              <w:left w:val="single" w:sz="12" w:space="0" w:color="000000"/>
-              <w:bottom w:val="single" w:sz="12" w:space="0" w:color="000000"/>
-              <w:right w:val="single" w:sz="6" w:space="0" w:color="000000"/>
-            </w:tcBorders>
-          </w:tcPr>
-          <w:p>
-            <w:pPr>
-              <w:spacing w:after="43"/>
-              <w:jc w:val="center"/>
-              <w:rPr>
-                <w:b/>
-                <w:sz w:val="20"/>
-                <w:szCs w:val="20"/>
-              </w:rPr>
-            </w:pPr>
-          </w:p>
-        </w:tc>
-        <w:tc>
-          <w:tcPr>
-            <w:tcW w:w="2235" w:type="dxa"/>
-            <w:tcBorders>
-              <w:top w:val="single" w:sz="6" w:space="0" w:color="000000"/>
-              <w:left w:val="single" w:sz="6" w:space="0" w:color="000000"/>
-              <w:bottom w:val="single" w:sz="12" w:space="0" w:color="000000"/>
-              <w:right w:val="single" w:sz="6" w:space="0" w:color="000000"/>
-            </w:tcBorders>
-          </w:tcPr>
-          <w:p>
-            <w:pPr>
-              <w:ind w:left="4"/>
-              <w:jc w:val="center"/>
-              <w:rPr>
-                <w:sz w:val="20"/>
-                <w:szCs w:val="20"/>
-              </w:rPr>
-            </w:pPr>
-          </w:p>
-        </w:tc>
-        <w:tc>
-          <w:tcPr>
-            <w:tcW w:w="3300" w:type="dxa"/>
-            <w:tcBorders>
-              <w:top w:val="single" w:sz="6" w:space="0" w:color="000000"/>
-              <w:left w:val="single" w:sz="6" w:space="0" w:color="000000"/>
-              <w:bottom w:val="single" w:sz="12" w:space="0" w:color="000000"/>
-              <w:right w:val="single" w:sz="6" w:space="0" w:color="000000"/>
-            </w:tcBorders>
-          </w:tcPr>
-          <w:p>
-            <w:pPr>
-              <w:ind w:left="4"/>
-              <w:jc w:val="center"/>
-            </w:pPr>
-          </w:p>
-        </w:tc>
-        <w:tc>
-          <w:tcPr>
-            <w:tcW w:w="1412" w:type="dxa"/>
-            <w:tcBorders>
-              <w:top w:val="single" w:sz="6" w:space="0" w:color="000000"/>
-              <w:left w:val="single" w:sz="6" w:space="0" w:color="000000"/>
-              <w:bottom w:val="single" w:sz="12" w:space="0" w:color="000000"/>
-              <w:right w:val="single" w:sz="12" w:space="0" w:color="000000"/>
-            </w:tcBorders>
-          </w:tcPr>
-          <w:p>
-            <w:pPr>
-              <w:ind w:left="8"/>
-              <w:jc w:val="center"/>
-              <w:rPr>
-                <w:sz w:val="20"/>
-                <w:szCs w:val="20"/>
-              </w:rPr>
-            </w:pPr>
-          </w:p>
-        </w:tc>
-      </w:tr>
-    </w:tbl>
-    <w:p/>
+      <w:r>
+        <w:br w:type="page"/>
+      </w:r>
+    </w:p>
     <w:sdt>
       <w:sdtPr>
         <w:rPr>
@@ -4535,10 +3769,10 @@
     </w:p>
     <w:p>
       <w:r>
-        <w:t>The pseudocode illustrated in the following diagram, provides details on how the Main class, the User class and the User child classes will be set up, including their purpose, properties, constructors, and methods.</w:t>
-      </w:r>
-      <w:r>
-        <w:t xml:space="preserve"> See Appendix A for pseudocode details.</w:t>
+        <w:t>The classes are illustrated using pseudocode in Appendix A. This provides details on how the Main class, the User class and the User child classes will be set up, including their purpose, properties, constructors, and methods</w:t>
+      </w:r>
+      <w:r>
+        <w:t>.</w:t>
       </w:r>
     </w:p>
     <w:p>
@@ -4618,6 +3852,7 @@
       </w:r>
       <w:bookmarkEnd w:id="8"/>
     </w:p>
+    <w:p/>
     <w:p>
       <w:pPr>
         <w:ind w:left="-810"/>
@@ -4627,10 +3862,10 @@
           <w:noProof/>
         </w:rPr>
         <w:drawing>
-          <wp:inline distT="0" distB="0" distL="0" distR="0" wp14:anchorId="35A8FE90" wp14:editId="6A300278">
-            <wp:extent cx="7033562" cy="3708400"/>
-            <wp:effectExtent l="0" t="0" r="0" b="6350"/>
-            <wp:docPr id="1" name="Picture 1"/>
+          <wp:inline distT="0" distB="0" distL="0" distR="0" wp14:anchorId="2A3B8FC2" wp14:editId="151476A4">
+            <wp:extent cx="6969477" cy="4484318"/>
+            <wp:effectExtent l="0" t="0" r="3175" b="0"/>
+            <wp:docPr id="5" name="Picture 5"/>
             <wp:cNvGraphicFramePr>
               <a:graphicFrameLocks xmlns:a="http://schemas.openxmlformats.org/drawingml/2006/main" noChangeAspect="1"/>
             </wp:cNvGraphicFramePr>
@@ -4638,13 +3873,13 @@
               <a:graphicData uri="http://schemas.openxmlformats.org/drawingml/2006/picture">
                 <pic:pic xmlns:pic="http://schemas.openxmlformats.org/drawingml/2006/picture">
                   <pic:nvPicPr>
-                    <pic:cNvPr id="0" name="Picture 1"/>
+                    <pic:cNvPr id="0" name="Picture 4"/>
                     <pic:cNvPicPr>
                       <a:picLocks noChangeAspect="1" noChangeArrowheads="1"/>
                     </pic:cNvPicPr>
                   </pic:nvPicPr>
                   <pic:blipFill>
-                    <a:blip r:embed="rId10" cstate="print">
+                    <a:blip r:embed="rId10">
                       <a:extLst>
                         <a:ext uri="{28A0092B-C50C-407E-A947-70E740481C1C}">
                           <a14:useLocalDpi xmlns:a14="http://schemas.microsoft.com/office/drawing/2010/main" val="0"/>
@@ -4659,7 +3894,7 @@
                   <pic:spPr bwMode="auto">
                     <a:xfrm>
                       <a:off x="0" y="0"/>
-                      <a:ext cx="7093490" cy="3739996"/>
+                      <a:ext cx="7002416" cy="4505512"/>
                     </a:xfrm>
                     <a:prstGeom prst="rect">
                       <a:avLst/>
@@ -5033,7 +4268,15 @@
     </w:p>
     <w:p>
       <w:r>
-        <w:t>The Tag table will contain id(int) primary key, which will connect to the File Tag table for specific tag information, name(str) and description(str), which will contain the name and detailed description of the tag. The Tag table has one primary key and no foreign key because this table will not be modified by other database objects, rather it will be used in relation to the User History and File Tag tables. Its primary relation will be to the File Tag table. The File Tag table will rely on the Tag table to transfer information regarding each tag, ie the file extension, the file name, or the file location in the directory. This table will also update and delete tags in 3NF format, so that any tags undergoing CURD tasks will not be removed entirely from the Tag table rather only removed from the joined table.</w:t>
+        <w:t xml:space="preserve">The Tag table will contain id(int) primary key, which will connect to the File Tag table for specific tag information, name(str) and description(str), which will contain the name and detailed description of the tag. The Tag table has one primary key and no foreign key because this table will not be modified by other database objects, rather it will be used in relation to the User History and File Tag tables. Its primary relation will be to the File Tag table. The File Tag table will rely on the Tag table to transfer information regarding each tag, </w:t>
+      </w:r>
+      <w:proofErr w:type="spellStart"/>
+      <w:r>
+        <w:t>ie</w:t>
+      </w:r>
+      <w:proofErr w:type="spellEnd"/>
+      <w:r>
+        <w:t xml:space="preserve"> the file extension, the file name, or the file location in the directory. This table will also update and delete tags in 3NF format, so that any tags undergoing CURD tasks will not be removed entirely from the Tag table rather only removed from the joined table.</w:t>
       </w:r>
     </w:p>
     <w:p>
@@ -11160,10 +10403,11 @@
       </w:r>
     </w:p>
     <w:sectPr>
-      <w:footerReference w:type="first" r:id="rId11"/>
+      <w:footerReference w:type="default" r:id="rId11"/>
+      <w:footerReference w:type="first" r:id="rId12"/>
       <w:pgSz w:w="12240" w:h="15840"/>
       <w:pgMar w:top="1440" w:right="1440" w:bottom="1440" w:left="1440" w:header="720" w:footer="720" w:gutter="0"/>
-      <w:pgNumType w:start="0"/>
+      <w:pgNumType w:start="1"/>
       <w:cols w:space="720"/>
       <w:titlePg/>
       <w:docGrid w:linePitch="360"/>
@@ -11199,25 +10443,301 @@
 
 <file path=word/footer1.xml><?xml version="1.0" encoding="utf-8"?>
 <w:ftr xmlns:wpc="http://schemas.microsoft.com/office/word/2010/wordprocessingCanvas" xmlns:cx="http://schemas.microsoft.com/office/drawing/2014/chartex" xmlns:cx1="http://schemas.microsoft.com/office/drawing/2015/9/8/chartex" xmlns:cx2="http://schemas.microsoft.com/office/drawing/2015/10/21/chartex" xmlns:cx3="http://schemas.microsoft.com/office/drawing/2016/5/9/chartex" xmlns:cx4="http://schemas.microsoft.com/office/drawing/2016/5/10/chartex" xmlns:cx5="http://schemas.microsoft.com/office/drawing/2016/5/11/chartex" xmlns:cx6="http://schemas.microsoft.com/office/drawing/2016/5/12/chartex" xmlns:cx7="http://schemas.microsoft.com/office/drawing/2016/5/13/chartex" xmlns:cx8="http://schemas.microsoft.com/office/drawing/2016/5/14/chartex" xmlns:mc="http://schemas.openxmlformats.org/markup-compatibility/2006" xmlns:aink="http://schemas.microsoft.com/office/drawing/2016/ink" xmlns:am3d="http://schemas.microsoft.com/office/drawing/2017/model3d" xmlns:o="urn:schemas-microsoft-com:office:office" xmlns:r="http://schemas.openxmlformats.org/officeDocument/2006/relationships" xmlns:m="http://schemas.openxmlformats.org/officeDocument/2006/math" xmlns:v="urn:schemas-microsoft-com:vml" xmlns:wp14="http://schemas.microsoft.com/office/word/2010/wordprocessingDrawing" xmlns:wp="http://schemas.openxmlformats.org/drawingml/2006/wordprocessingDrawing" xmlns:w10="urn:schemas-microsoft-com:office:word" xmlns:w="http://schemas.openxmlformats.org/wordprocessingml/2006/main" xmlns:w14="http://schemas.microsoft.com/office/word/2010/wordml" xmlns:w15="http://schemas.microsoft.com/office/word/2012/wordml" xmlns:w16cex="http://schemas.microsoft.com/office/word/2018/wordml/cex" xmlns:w16cid="http://schemas.microsoft.com/office/word/2016/wordml/cid" xmlns:w16="http://schemas.microsoft.com/office/word/2018/wordml" xmlns:w16se="http://schemas.microsoft.com/office/word/2015/wordml/symex" xmlns:wpg="http://schemas.microsoft.com/office/word/2010/wordprocessingGroup" xmlns:wpi="http://schemas.microsoft.com/office/word/2010/wordprocessingInk" xmlns:wne="http://schemas.microsoft.com/office/word/2006/wordml" xmlns:wps="http://schemas.microsoft.com/office/word/2010/wordprocessingShape" mc:Ignorable="w14 w15 w16se w16cid w16 w16cex wp14">
+  <w:sdt>
+    <w:sdtPr>
+      <w:id w:val="-2121144734"/>
+      <w:docPartObj>
+        <w:docPartGallery w:val="Page Numbers (Bottom of Page)"/>
+        <w:docPartUnique/>
+      </w:docPartObj>
+    </w:sdtPr>
+    <w:sdtContent>
+      <w:sdt>
+        <w:sdtPr>
+          <w:id w:val="-1822190234"/>
+          <w:docPartObj>
+            <w:docPartGallery w:val="Page Numbers (Top of Page)"/>
+            <w:docPartUnique/>
+          </w:docPartObj>
+        </w:sdtPr>
+        <w:sdtContent>
+          <w:sdt>
+            <w:sdtPr>
+              <w:id w:val="1427058681"/>
+              <w:docPartObj>
+                <w:docPartGallery w:val="Page Numbers (Top of Page)"/>
+                <w:docPartUnique/>
+              </w:docPartObj>
+            </w:sdtPr>
+            <w:sdtContent>
+              <w:p>
+                <w:pPr>
+                  <w:pStyle w:val="Header"/>
+                </w:pPr>
+                <w:r>
+                  <w:t>TEAM Exists As Metonym</w:t>
+                </w:r>
+                <w:r>
+                  <w:tab/>
+                  <w:t>2020-0</w:t>
+                </w:r>
+                <w:r>
+                  <w:t>7</w:t>
+                </w:r>
+                <w:r>
+                  <w:t>-</w:t>
+                </w:r>
+                <w:r>
+                  <w:t>10</w:t>
+                </w:r>
+                <w:r>
+                  <w:tab/>
+                  <w:t xml:space="preserve">Page </w:t>
+                </w:r>
+                <w:r>
+                  <w:rPr>
+                    <w:b/>
+                    <w:bCs/>
+                    <w:sz w:val="24"/>
+                    <w:szCs w:val="24"/>
+                  </w:rPr>
+                  <w:fldChar w:fldCharType="begin"/>
+                </w:r>
+                <w:r>
+                  <w:rPr>
+                    <w:b/>
+                    <w:bCs/>
+                    <w:sz w:val="24"/>
+                    <w:szCs w:val="24"/>
+                  </w:rPr>
+                  <w:instrText>PAGE</w:instrText>
+                </w:r>
+                <w:r>
+                  <w:rPr>
+                    <w:b/>
+                    <w:bCs/>
+                    <w:sz w:val="24"/>
+                    <w:szCs w:val="24"/>
+                  </w:rPr>
+                  <w:fldChar w:fldCharType="separate"/>
+                </w:r>
+                <w:r>
+                  <w:rPr>
+                    <w:b/>
+                    <w:bCs/>
+                    <w:sz w:val="24"/>
+                    <w:szCs w:val="24"/>
+                  </w:rPr>
+                  <w:t>2</w:t>
+                </w:r>
+                <w:r>
+                  <w:rPr>
+                    <w:b/>
+                    <w:bCs/>
+                    <w:sz w:val="24"/>
+                    <w:szCs w:val="24"/>
+                  </w:rPr>
+                  <w:fldChar w:fldCharType="end"/>
+                </w:r>
+                <w:r>
+                  <w:t xml:space="preserve"> of </w:t>
+                </w:r>
+                <w:r>
+                  <w:rPr>
+                    <w:b/>
+                    <w:bCs/>
+                    <w:sz w:val="24"/>
+                    <w:szCs w:val="24"/>
+                  </w:rPr>
+                  <w:fldChar w:fldCharType="begin"/>
+                </w:r>
+                <w:r>
+                  <w:rPr>
+                    <w:b/>
+                    <w:bCs/>
+                    <w:sz w:val="24"/>
+                    <w:szCs w:val="24"/>
+                  </w:rPr>
+                  <w:instrText>NUMPAGES</w:instrText>
+                </w:r>
+                <w:r>
+                  <w:rPr>
+                    <w:b/>
+                    <w:bCs/>
+                    <w:sz w:val="24"/>
+                    <w:szCs w:val="24"/>
+                  </w:rPr>
+                  <w:fldChar w:fldCharType="separate"/>
+                </w:r>
+                <w:r>
+                  <w:rPr>
+                    <w:b/>
+                    <w:bCs/>
+                    <w:sz w:val="24"/>
+                    <w:szCs w:val="24"/>
+                  </w:rPr>
+                  <w:t>18</w:t>
+                </w:r>
+                <w:r>
+                  <w:rPr>
+                    <w:b/>
+                    <w:bCs/>
+                    <w:sz w:val="24"/>
+                    <w:szCs w:val="24"/>
+                  </w:rPr>
+                  <w:fldChar w:fldCharType="end"/>
+                </w:r>
+              </w:p>
+            </w:sdtContent>
+          </w:sdt>
+          <w:p>
+            <w:pPr>
+              <w:pStyle w:val="Footer"/>
+              <w:jc w:val="right"/>
+            </w:pPr>
+          </w:p>
+        </w:sdtContent>
+      </w:sdt>
+    </w:sdtContent>
+  </w:sdt>
+</w:ftr>
+</file>
+
+<file path=word/footer2.xml><?xml version="1.0" encoding="utf-8"?>
+<w:ftr xmlns:wpc="http://schemas.microsoft.com/office/word/2010/wordprocessingCanvas" xmlns:cx="http://schemas.microsoft.com/office/drawing/2014/chartex" xmlns:cx1="http://schemas.microsoft.com/office/drawing/2015/9/8/chartex" xmlns:cx2="http://schemas.microsoft.com/office/drawing/2015/10/21/chartex" xmlns:cx3="http://schemas.microsoft.com/office/drawing/2016/5/9/chartex" xmlns:cx4="http://schemas.microsoft.com/office/drawing/2016/5/10/chartex" xmlns:cx5="http://schemas.microsoft.com/office/drawing/2016/5/11/chartex" xmlns:cx6="http://schemas.microsoft.com/office/drawing/2016/5/12/chartex" xmlns:cx7="http://schemas.microsoft.com/office/drawing/2016/5/13/chartex" xmlns:cx8="http://schemas.microsoft.com/office/drawing/2016/5/14/chartex" xmlns:mc="http://schemas.openxmlformats.org/markup-compatibility/2006" xmlns:aink="http://schemas.microsoft.com/office/drawing/2016/ink" xmlns:am3d="http://schemas.microsoft.com/office/drawing/2017/model3d" xmlns:o="urn:schemas-microsoft-com:office:office" xmlns:r="http://schemas.openxmlformats.org/officeDocument/2006/relationships" xmlns:m="http://schemas.openxmlformats.org/officeDocument/2006/math" xmlns:v="urn:schemas-microsoft-com:vml" xmlns:wp14="http://schemas.microsoft.com/office/word/2010/wordprocessingDrawing" xmlns:wp="http://schemas.openxmlformats.org/drawingml/2006/wordprocessingDrawing" xmlns:w10="urn:schemas-microsoft-com:office:word" xmlns:w="http://schemas.openxmlformats.org/wordprocessingml/2006/main" xmlns:w14="http://schemas.microsoft.com/office/word/2010/wordml" xmlns:w15="http://schemas.microsoft.com/office/word/2012/wordml" xmlns:w16cex="http://schemas.microsoft.com/office/word/2018/wordml/cex" xmlns:w16cid="http://schemas.microsoft.com/office/word/2016/wordml/cid" xmlns:w16="http://schemas.microsoft.com/office/word/2018/wordml" xmlns:w16se="http://schemas.microsoft.com/office/word/2015/wordml/symex" xmlns:wpg="http://schemas.microsoft.com/office/word/2010/wordprocessingGroup" xmlns:wpi="http://schemas.microsoft.com/office/word/2010/wordprocessingInk" xmlns:wne="http://schemas.microsoft.com/office/word/2006/wordml" xmlns:wps="http://schemas.microsoft.com/office/word/2010/wordprocessingShape" mc:Ignorable="w14 w15 w16se w16cid w16 w16cex wp14">
+  <w:sdt>
+    <w:sdtPr>
+      <w:id w:val="1259790395"/>
+      <w:docPartObj>
+        <w:docPartGallery w:val="Page Numbers (Top of Page)"/>
+        <w:docPartUnique/>
+      </w:docPartObj>
+    </w:sdtPr>
+    <w:sdtContent>
+      <w:p>
+        <w:pPr>
+          <w:pStyle w:val="Header"/>
+        </w:pPr>
+        <w:r>
+          <w:t>TEAM Exists As Metonym</w:t>
+        </w:r>
+        <w:r>
+          <w:tab/>
+          <w:t>2020-</w:t>
+        </w:r>
+        <w:r>
+          <w:t>07</w:t>
+        </w:r>
+        <w:r>
+          <w:t>-</w:t>
+        </w:r>
+        <w:r>
+          <w:t>10</w:t>
+        </w:r>
+        <w:r>
+          <w:tab/>
+          <w:t xml:space="preserve">Page </w:t>
+        </w:r>
+        <w:r>
+          <w:rPr>
+            <w:b/>
+            <w:bCs/>
+            <w:sz w:val="24"/>
+            <w:szCs w:val="24"/>
+          </w:rPr>
+          <w:fldChar w:fldCharType="begin"/>
+        </w:r>
+        <w:r>
+          <w:rPr>
+            <w:b/>
+            <w:bCs/>
+            <w:sz w:val="24"/>
+            <w:szCs w:val="24"/>
+          </w:rPr>
+          <w:instrText>PAGE</w:instrText>
+        </w:r>
+        <w:r>
+          <w:rPr>
+            <w:b/>
+            <w:bCs/>
+            <w:sz w:val="24"/>
+            <w:szCs w:val="24"/>
+          </w:rPr>
+          <w:fldChar w:fldCharType="separate"/>
+        </w:r>
+        <w:r>
+          <w:rPr>
+            <w:b/>
+            <w:bCs/>
+            <w:sz w:val="24"/>
+            <w:szCs w:val="24"/>
+          </w:rPr>
+          <w:t>2</w:t>
+        </w:r>
+        <w:r>
+          <w:rPr>
+            <w:b/>
+            <w:bCs/>
+            <w:sz w:val="24"/>
+            <w:szCs w:val="24"/>
+          </w:rPr>
+          <w:fldChar w:fldCharType="end"/>
+        </w:r>
+        <w:r>
+          <w:t xml:space="preserve"> of </w:t>
+        </w:r>
+        <w:r>
+          <w:rPr>
+            <w:b/>
+            <w:bCs/>
+            <w:sz w:val="24"/>
+            <w:szCs w:val="24"/>
+          </w:rPr>
+          <w:fldChar w:fldCharType="begin"/>
+        </w:r>
+        <w:r>
+          <w:rPr>
+            <w:b/>
+            <w:bCs/>
+            <w:sz w:val="24"/>
+            <w:szCs w:val="24"/>
+          </w:rPr>
+          <w:instrText>NUMPAGES</w:instrText>
+        </w:r>
+        <w:r>
+          <w:rPr>
+            <w:b/>
+            <w:bCs/>
+            <w:sz w:val="24"/>
+            <w:szCs w:val="24"/>
+          </w:rPr>
+          <w:fldChar w:fldCharType="separate"/>
+        </w:r>
+        <w:r>
+          <w:rPr>
+            <w:b/>
+            <w:bCs/>
+            <w:sz w:val="24"/>
+            <w:szCs w:val="24"/>
+          </w:rPr>
+          <w:t>18</w:t>
+        </w:r>
+        <w:r>
+          <w:rPr>
+            <w:b/>
+            <w:bCs/>
+            <w:sz w:val="24"/>
+            <w:szCs w:val="24"/>
+          </w:rPr>
+          <w:fldChar w:fldCharType="end"/>
+        </w:r>
+      </w:p>
+    </w:sdtContent>
+  </w:sdt>
   <w:p>
     <w:pPr>
       <w:pStyle w:val="Footer"/>
     </w:pPr>
-    <w:r>
-      <w:t>Team Name</w:t>
-    </w:r>
-    <w:r>
-      <w:ptab w:relativeTo="margin" w:alignment="center" w:leader="none"/>
-    </w:r>
-    <w:r>
-      <w:t>Date</w:t>
-    </w:r>
-    <w:r>
-      <w:ptab w:relativeTo="margin" w:alignment="right" w:leader="none"/>
-    </w:r>
-    <w:r>
-      <w:t>Page #</w:t>
-    </w:r>
   </w:p>
 </w:ftr>
 </file>
@@ -12555,6 +12075,7 @@
     <w:basedOn w:val="DefaultParagraphFont"/>
     <w:link w:val="Header"/>
     <w:uiPriority w:val="99"/>
+    <w:qFormat/>
     <w:rsid w:val="0043349A"/>
   </w:style>
   <w:style w:type="paragraph" w:styleId="Footer">
@@ -12577,6 +12098,7 @@
     <w:basedOn w:val="DefaultParagraphFont"/>
     <w:link w:val="Footer"/>
     <w:uiPriority w:val="99"/>
+    <w:qFormat/>
     <w:rsid w:val="0043349A"/>
   </w:style>
   <w:style w:type="paragraph" w:styleId="TOCHeading">
@@ -12662,6 +12184,36 @@
       <w:caps/>
       <w:sz w:val="56"/>
       <w:szCs w:val="56"/>
+    </w:rPr>
+  </w:style>
+  <w:style w:type="paragraph" w:styleId="BalloonText">
+    <w:name w:val="Balloon Text"/>
+    <w:basedOn w:val="Normal"/>
+    <w:link w:val="BalloonTextChar"/>
+    <w:uiPriority w:val="99"/>
+    <w:semiHidden/>
+    <w:unhideWhenUsed/>
+    <w:rsid w:val="00E5515C"/>
+    <w:pPr>
+      <w:spacing w:after="0" w:line="240" w:lineRule="auto"/>
+    </w:pPr>
+    <w:rPr>
+      <w:rFonts w:ascii="Segoe UI" w:hAnsi="Segoe UI" w:cs="Segoe UI"/>
+      <w:sz w:val="18"/>
+      <w:szCs w:val="18"/>
+    </w:rPr>
+  </w:style>
+  <w:style w:type="character" w:customStyle="1" w:styleId="BalloonTextChar">
+    <w:name w:val="Balloon Text Char"/>
+    <w:basedOn w:val="DefaultParagraphFont"/>
+    <w:link w:val="BalloonText"/>
+    <w:uiPriority w:val="99"/>
+    <w:semiHidden/>
+    <w:rsid w:val="00E5515C"/>
+    <w:rPr>
+      <w:rFonts w:ascii="Segoe UI" w:hAnsi="Segoe UI" w:cs="Segoe UI"/>
+      <w:sz w:val="18"/>
+      <w:szCs w:val="18"/>
     </w:rPr>
   </w:style>
 </w:styles>

</xml_diff>